<commit_message>
update with shop use case
</commit_message>
<xml_diff>
--- a/doc/Casi d'uso.docx
+++ b/doc/Casi d'uso.docx
@@ -1,6 +1,6 @@
 
 <file path=word/document.xml><?xml version="1.0" encoding="utf-8"?>
-<w:document xmlns:wpc="http://schemas.microsoft.com/office/word/2010/wordprocessingCanvas" xmlns:cx="http://schemas.microsoft.com/office/drawing/2014/chartex" xmlns:cx1="http://schemas.microsoft.com/office/drawing/2015/9/8/chartex" xmlns:cx2="http://schemas.microsoft.com/office/drawing/2015/10/21/chartex" xmlns:cx3="http://schemas.microsoft.com/office/drawing/2016/5/9/chartex" xmlns:cx4="http://schemas.microsoft.com/office/drawing/2016/5/10/chartex" xmlns:cx5="http://schemas.microsoft.com/office/drawing/2016/5/11/chartex" xmlns:cx6="http://schemas.microsoft.com/office/drawing/2016/5/12/chartex" xmlns:cx7="http://schemas.microsoft.com/office/drawing/2016/5/13/chartex" xmlns:cx8="http://schemas.microsoft.com/office/drawing/2016/5/14/chartex" xmlns:mc="http://schemas.openxmlformats.org/markup-compatibility/2006" xmlns:aink="http://schemas.microsoft.com/office/drawing/2016/ink" xmlns:am3d="http://schemas.microsoft.com/office/drawing/2017/model3d" xmlns:o="urn:schemas-microsoft-com:office:office" xmlns:oel="http://schemas.microsoft.com/office/2019/extlst" xmlns:r="http://schemas.openxmlformats.org/officeDocument/2006/relationships" xmlns:m="http://schemas.openxmlformats.org/officeDocument/2006/math" xmlns:v="urn:schemas-microsoft-com:vml" xmlns:wp14="http://schemas.microsoft.com/office/word/2010/wordprocessingDrawing" xmlns:wp="http://schemas.openxmlformats.org/drawingml/2006/wordprocessingDrawing" xmlns:w10="urn:schemas-microsoft-com:office:word" xmlns:w="http://schemas.openxmlformats.org/wordprocessingml/2006/main" xmlns:w14="http://schemas.microsoft.com/office/word/2010/wordml" xmlns:w15="http://schemas.microsoft.com/office/word/2012/wordml" xmlns:w16cex="http://schemas.microsoft.com/office/word/2018/wordml/cex" xmlns:w16cid="http://schemas.microsoft.com/office/word/2016/wordml/cid" xmlns:w16="http://schemas.microsoft.com/office/word/2018/wordml" xmlns:w16du="http://schemas.microsoft.com/office/word/2023/wordml/word16du" xmlns:w16sdtdh="http://schemas.microsoft.com/office/word/2020/wordml/sdtdatahash" xmlns:w16se="http://schemas.microsoft.com/office/word/2015/wordml/symex" xmlns:wpg="http://schemas.microsoft.com/office/word/2010/wordprocessingGroup" xmlns:wpi="http://schemas.microsoft.com/office/word/2010/wordprocessingInk" xmlns:wne="http://schemas.microsoft.com/office/word/2006/wordml" xmlns:wps="http://schemas.microsoft.com/office/word/2010/wordprocessingShape" mc:Ignorable="w14 w15 w16se w16cid w16 w16cex w16sdtdh w16du wp14">
+<w:document xmlns:wpc="http://schemas.microsoft.com/office/word/2010/wordprocessingCanvas" xmlns:cx="http://schemas.microsoft.com/office/drawing/2014/chartex" xmlns:cx1="http://schemas.microsoft.com/office/drawing/2015/9/8/chartex" xmlns:cx2="http://schemas.microsoft.com/office/drawing/2015/10/21/chartex" xmlns:cx3="http://schemas.microsoft.com/office/drawing/2016/5/9/chartex" xmlns:cx4="http://schemas.microsoft.com/office/drawing/2016/5/10/chartex" xmlns:cx5="http://schemas.microsoft.com/office/drawing/2016/5/11/chartex" xmlns:cx6="http://schemas.microsoft.com/office/drawing/2016/5/12/chartex" xmlns:cx7="http://schemas.microsoft.com/office/drawing/2016/5/13/chartex" xmlns:cx8="http://schemas.microsoft.com/office/drawing/2016/5/14/chartex" xmlns:mc="http://schemas.openxmlformats.org/markup-compatibility/2006" xmlns:aink="http://schemas.microsoft.com/office/drawing/2016/ink" xmlns:am3d="http://schemas.microsoft.com/office/drawing/2017/model3d" xmlns:o="urn:schemas-microsoft-com:office:office" xmlns:oel="http://schemas.microsoft.com/office/2019/extlst" xmlns:r="http://schemas.openxmlformats.org/officeDocument/2006/relationships" xmlns:m="http://schemas.openxmlformats.org/officeDocument/2006/math" xmlns:v="urn:schemas-microsoft-com:vml" xmlns:wp14="http://schemas.microsoft.com/office/word/2010/wordprocessingDrawing" xmlns:wp="http://schemas.openxmlformats.org/drawingml/2006/wordprocessingDrawing" xmlns:w10="urn:schemas-microsoft-com:office:word" xmlns:w="http://schemas.openxmlformats.org/wordprocessingml/2006/main" xmlns:w14="http://schemas.microsoft.com/office/word/2010/wordml" xmlns:w15="http://schemas.microsoft.com/office/word/2012/wordml" xmlns:w16cex="http://schemas.microsoft.com/office/word/2018/wordml/cex" xmlns:w16cid="http://schemas.microsoft.com/office/word/2016/wordml/cid" xmlns:w16="http://schemas.microsoft.com/office/word/2018/wordml" xmlns:w16sdtdh="http://schemas.microsoft.com/office/word/2020/wordml/sdtdatahash" xmlns:w16se="http://schemas.microsoft.com/office/word/2015/wordml/symex" xmlns:wpg="http://schemas.microsoft.com/office/word/2010/wordprocessingGroup" xmlns:wpi="http://schemas.microsoft.com/office/word/2010/wordprocessingInk" xmlns:wne="http://schemas.microsoft.com/office/word/2006/wordml" xmlns:wps="http://schemas.microsoft.com/office/word/2010/wordprocessingShape" mc:Ignorable="w14 w15 w16se w16cid w16 w16cex w16sdtdh wp14">
   <w:body>
     <w:p>
       <w:pPr>
@@ -613,15 +613,7 @@
           <w:szCs w:val="28"/>
           <w:u w:color="000000"/>
         </w:rPr>
-        <w:t xml:space="preserve">-1) </w:t>
-      </w:r>
-      <w:r>
-        <w:rPr>
-          <w:sz w:val="28"/>
-          <w:szCs w:val="28"/>
-          <w:u w:color="000000"/>
-        </w:rPr>
-        <w:t>Il</w:t>
+        <w:t>-1) Il</w:t>
       </w:r>
       <w:r>
         <w:rPr>
@@ -637,23 +629,7 @@
           <w:szCs w:val="28"/>
           <w:u w:color="000000"/>
         </w:rPr>
-        <w:t xml:space="preserve"> intende rifornirsi da un fornitore che non è presente nel </w:t>
-      </w:r>
-      <w:r>
-        <w:rPr>
-          <w:sz w:val="28"/>
-          <w:szCs w:val="28"/>
-          <w:u w:color="000000"/>
-        </w:rPr>
-        <w:t xml:space="preserve">          </w:t>
-      </w:r>
-      <w:r>
-        <w:rPr>
-          <w:sz w:val="28"/>
-          <w:szCs w:val="28"/>
-          <w:u w:color="000000"/>
-        </w:rPr>
-        <w:t>sistema:</w:t>
+        <w:t xml:space="preserve"> intende rifornirsi da un fornitore che non è presente nel           sistema:</w:t>
       </w:r>
     </w:p>
     <w:p>
@@ -793,15 +769,7 @@
           <w:szCs w:val="28"/>
           <w:u w:color="000000"/>
         </w:rPr>
-        <w:t xml:space="preserve">-2) </w:t>
-      </w:r>
-      <w:r>
-        <w:rPr>
-          <w:sz w:val="28"/>
-          <w:szCs w:val="28"/>
-          <w:u w:color="000000"/>
-        </w:rPr>
-        <w:t xml:space="preserve">Il fornitore selezionato dal </w:t>
+        <w:t xml:space="preserve">-2) Il fornitore selezionato dal </w:t>
       </w:r>
       <w:r>
         <w:rPr>
@@ -931,16 +899,7 @@
           <w:szCs w:val="28"/>
           <w:u w:color="000000"/>
         </w:rPr>
-        <w:t>G</w:t>
-      </w:r>
-      <w:r>
-        <w:rPr>
-          <w:color w:val="FF2600"/>
-          <w:sz w:val="28"/>
-          <w:szCs w:val="28"/>
-          <w:u w:color="000000"/>
-        </w:rPr>
-        <w:t>estione del servizio di restituzione.</w:t>
+        <w:t>Gestione del servizio di restituzione.</w:t>
       </w:r>
     </w:p>
     <w:p>
@@ -970,15 +929,7 @@
           <w:szCs w:val="28"/>
           <w:u w:color="000000"/>
         </w:rPr>
-        <w:t xml:space="preserve">: </w:t>
-      </w:r>
-      <w:r>
-        <w:rPr>
-          <w:sz w:val="28"/>
-          <w:szCs w:val="28"/>
-          <w:u w:color="000000"/>
-        </w:rPr>
-        <w:t>Consentire la restituzione di prodotti acquistati da parte del cliente.</w:t>
+        <w:t>: Consentire la restituzione di prodotti acquistati da parte del cliente.</w:t>
       </w:r>
     </w:p>
     <w:p>
@@ -1092,23 +1043,7 @@
           <w:u w:color="000000"/>
         </w:rPr>
         <w:lastRenderedPageBreak/>
-        <w:t>Cliente</w:t>
-      </w:r>
-      <w:r>
-        <w:rPr>
-          <w:sz w:val="28"/>
-          <w:szCs w:val="28"/>
-          <w:u w:color="000000"/>
-        </w:rPr>
-        <w:t>: vuole</w:t>
-      </w:r>
-      <w:r>
-        <w:rPr>
-          <w:sz w:val="28"/>
-          <w:szCs w:val="28"/>
-          <w:u w:color="000000"/>
-        </w:rPr>
-        <w:t xml:space="preserve"> restituire uno o più prodotti </w:t>
+        <w:t xml:space="preserve">Cliente: vuole restituire uno o più prodotti </w:t>
       </w:r>
       <w:r>
         <w:rPr>
@@ -1677,6 +1612,699 @@
         </w:rPr>
         <w:t>Da definire nel dettaglio.</w:t>
       </w:r>
+    </w:p>
+    <w:p>
+      <w:pPr>
+        <w:pStyle w:val="Didefault"/>
+        <w:spacing w:before="0"/>
+        <w:jc w:val="both"/>
+        <w:rPr>
+          <w:sz w:val="28"/>
+          <w:szCs w:val="28"/>
+          <w:u w:color="000000"/>
+        </w:rPr>
+      </w:pPr>
+    </w:p>
+    <w:p>
+      <w:pPr>
+        <w:pStyle w:val="Didefault"/>
+        <w:numPr>
+          <w:ilvl w:val="0"/>
+          <w:numId w:val="2"/>
+        </w:numPr>
+        <w:spacing w:before="0"/>
+        <w:jc w:val="both"/>
+        <w:rPr>
+          <w:sz w:val="28"/>
+          <w:szCs w:val="28"/>
+          <w:u w:color="000000"/>
+        </w:rPr>
+      </w:pPr>
+      <w:r>
+        <w:rPr>
+          <w:color w:val="FF2600"/>
+          <w:sz w:val="28"/>
+          <w:szCs w:val="28"/>
+          <w:u w:color="000000"/>
+        </w:rPr>
+        <w:t>Gestione Shop</w:t>
+      </w:r>
+    </w:p>
+    <w:p>
+      <w:pPr>
+        <w:pStyle w:val="Didefault"/>
+        <w:spacing w:before="0"/>
+        <w:jc w:val="both"/>
+        <w:rPr>
+          <w:sz w:val="28"/>
+          <w:szCs w:val="28"/>
+          <w:u w:color="000000"/>
+        </w:rPr>
+      </w:pPr>
+      <w:r>
+        <w:rPr>
+          <w:b/>
+          <w:bCs/>
+          <w:sz w:val="28"/>
+          <w:szCs w:val="28"/>
+          <w:u w:color="000000"/>
+        </w:rPr>
+        <w:t>Scopo</w:t>
+      </w:r>
+      <w:r>
+        <w:rPr>
+          <w:sz w:val="28"/>
+          <w:szCs w:val="28"/>
+          <w:u w:color="000000"/>
+        </w:rPr>
+        <w:t>: Consentire al cliente di effettuare ordinazioni</w:t>
+      </w:r>
+    </w:p>
+    <w:p>
+      <w:pPr>
+        <w:pStyle w:val="Didefault"/>
+        <w:spacing w:before="0"/>
+        <w:jc w:val="both"/>
+        <w:rPr>
+          <w:sz w:val="28"/>
+          <w:szCs w:val="28"/>
+          <w:u w:color="000000"/>
+        </w:rPr>
+      </w:pPr>
+      <w:r>
+        <w:rPr>
+          <w:b/>
+          <w:bCs/>
+          <w:sz w:val="28"/>
+          <w:szCs w:val="28"/>
+          <w:u w:color="000000"/>
+        </w:rPr>
+        <w:t>Attore</w:t>
+      </w:r>
+      <w:r>
+        <w:rPr>
+          <w:sz w:val="28"/>
+          <w:szCs w:val="28"/>
+          <w:u w:color="000000"/>
+        </w:rPr>
+        <w:t xml:space="preserve"> </w:t>
+      </w:r>
+      <w:r>
+        <w:rPr>
+          <w:b/>
+          <w:bCs/>
+          <w:sz w:val="28"/>
+          <w:szCs w:val="28"/>
+          <w:u w:color="000000"/>
+        </w:rPr>
+        <w:t>primario</w:t>
+      </w:r>
+      <w:r>
+        <w:rPr>
+          <w:sz w:val="28"/>
+          <w:szCs w:val="28"/>
+          <w:u w:color="000000"/>
+        </w:rPr>
+        <w:t xml:space="preserve">: </w:t>
+      </w:r>
+      <w:r>
+        <w:rPr>
+          <w:sz w:val="28"/>
+          <w:szCs w:val="28"/>
+          <w:u w:color="000000"/>
+        </w:rPr>
+        <w:t>Customer</w:t>
+      </w:r>
+    </w:p>
+    <w:p>
+      <w:pPr>
+        <w:pStyle w:val="Didefault"/>
+        <w:spacing w:before="0"/>
+        <w:jc w:val="both"/>
+        <w:rPr>
+          <w:sz w:val="28"/>
+          <w:szCs w:val="28"/>
+          <w:u w:color="000000"/>
+          <w:lang w:val="en-US"/>
+        </w:rPr>
+      </w:pPr>
+      <w:r>
+        <w:rPr>
+          <w:b/>
+          <w:bCs/>
+          <w:sz w:val="28"/>
+          <w:szCs w:val="28"/>
+          <w:u w:color="000000"/>
+          <w:lang w:val="en-US"/>
+        </w:rPr>
+        <w:t>Stakeholders</w:t>
+      </w:r>
+      <w:r>
+        <w:rPr>
+          <w:sz w:val="28"/>
+          <w:szCs w:val="28"/>
+          <w:u w:color="000000"/>
+          <w:lang w:val="en-US"/>
+        </w:rPr>
+        <w:t>:</w:t>
+      </w:r>
+    </w:p>
+    <w:p>
+      <w:pPr>
+        <w:pStyle w:val="Didefault"/>
+        <w:numPr>
+          <w:ilvl w:val="0"/>
+          <w:numId w:val="4"/>
+        </w:numPr>
+        <w:spacing w:before="0"/>
+        <w:jc w:val="both"/>
+        <w:rPr>
+          <w:sz w:val="28"/>
+          <w:szCs w:val="28"/>
+          <w:u w:color="000000"/>
+        </w:rPr>
+      </w:pPr>
+      <w:r>
+        <w:rPr>
+          <w:sz w:val="28"/>
+          <w:szCs w:val="28"/>
+          <w:u w:color="000000"/>
+        </w:rPr>
+        <w:t>Cliente: vuole effettuare l’acquisto di uno o più prodotti.</w:t>
+      </w:r>
+    </w:p>
+    <w:p>
+      <w:pPr>
+        <w:pStyle w:val="Didefault"/>
+        <w:numPr>
+          <w:ilvl w:val="0"/>
+          <w:numId w:val="4"/>
+        </w:numPr>
+        <w:spacing w:before="0"/>
+        <w:jc w:val="both"/>
+        <w:rPr>
+          <w:sz w:val="28"/>
+          <w:szCs w:val="28"/>
+          <w:u w:color="000000"/>
+        </w:rPr>
+      </w:pPr>
+      <w:r>
+        <w:rPr>
+          <w:sz w:val="28"/>
+          <w:szCs w:val="28"/>
+          <w:u w:color="000000"/>
+        </w:rPr>
+        <w:t>Sistema SW: Consente di eseguire una procedura di pagamento e ordinazione di prodotti. Salva le informazioni relative alle ordinazioni nel livello di persistenza</w:t>
+      </w:r>
+    </w:p>
+    <w:p>
+      <w:pPr>
+        <w:pStyle w:val="Didefault"/>
+        <w:spacing w:before="0"/>
+        <w:jc w:val="both"/>
+        <w:rPr>
+          <w:sz w:val="28"/>
+          <w:szCs w:val="28"/>
+          <w:u w:color="000000"/>
+        </w:rPr>
+      </w:pPr>
+      <w:r>
+        <w:rPr>
+          <w:b/>
+          <w:bCs/>
+          <w:sz w:val="28"/>
+          <w:szCs w:val="28"/>
+          <w:u w:color="000000"/>
+        </w:rPr>
+        <w:t>Prerequisiti</w:t>
+      </w:r>
+      <w:r>
+        <w:rPr>
+          <w:sz w:val="28"/>
+          <w:szCs w:val="28"/>
+          <w:u w:color="000000"/>
+        </w:rPr>
+        <w:t>: affinché</w:t>
+      </w:r>
+      <w:r>
+        <w:rPr>
+          <w:sz w:val="28"/>
+          <w:szCs w:val="28"/>
+          <w:u w:color="000000"/>
+          <w:lang w:val="fr-FR"/>
+        </w:rPr>
+        <w:t xml:space="preserve"> </w:t>
+      </w:r>
+      <w:r>
+        <w:rPr>
+          <w:sz w:val="28"/>
+          <w:szCs w:val="28"/>
+          <w:u w:color="000000"/>
+        </w:rPr>
+        <w:t>il cliente possa effettuare ordini deve accedere al software ed essere registrato.</w:t>
+      </w:r>
+    </w:p>
+    <w:p>
+      <w:pPr>
+        <w:pStyle w:val="Didefault"/>
+        <w:spacing w:before="0"/>
+        <w:jc w:val="both"/>
+        <w:rPr>
+          <w:sz w:val="28"/>
+          <w:szCs w:val="28"/>
+          <w:u w:color="000000"/>
+        </w:rPr>
+      </w:pPr>
+      <w:r>
+        <w:rPr>
+          <w:b/>
+          <w:bCs/>
+          <w:sz w:val="28"/>
+          <w:szCs w:val="28"/>
+          <w:u w:color="000000"/>
+        </w:rPr>
+        <w:t>Garanzia di successo</w:t>
+      </w:r>
+      <w:r>
+        <w:rPr>
+          <w:sz w:val="28"/>
+          <w:szCs w:val="28"/>
+          <w:u w:color="000000"/>
+        </w:rPr>
+        <w:t>: Le ordinazioni vengono registrate dal sistema.</w:t>
+      </w:r>
+    </w:p>
+    <w:p>
+      <w:pPr>
+        <w:pStyle w:val="Didefault"/>
+        <w:spacing w:before="0"/>
+        <w:jc w:val="both"/>
+        <w:rPr>
+          <w:sz w:val="28"/>
+          <w:szCs w:val="28"/>
+          <w:u w:color="000000"/>
+        </w:rPr>
+      </w:pPr>
+      <w:r>
+        <w:rPr>
+          <w:b/>
+          <w:bCs/>
+          <w:sz w:val="28"/>
+          <w:szCs w:val="28"/>
+          <w:u w:color="000000"/>
+        </w:rPr>
+        <w:t>Basic flow</w:t>
+      </w:r>
+      <w:r>
+        <w:rPr>
+          <w:sz w:val="28"/>
+          <w:szCs w:val="28"/>
+          <w:u w:color="000000"/>
+        </w:rPr>
+        <w:t xml:space="preserve">: </w:t>
+      </w:r>
+    </w:p>
+    <w:p>
+      <w:pPr>
+        <w:pStyle w:val="Didefault"/>
+        <w:numPr>
+          <w:ilvl w:val="0"/>
+          <w:numId w:val="4"/>
+        </w:numPr>
+        <w:spacing w:before="0"/>
+        <w:jc w:val="both"/>
+        <w:rPr>
+          <w:sz w:val="28"/>
+          <w:szCs w:val="28"/>
+          <w:u w:color="000000"/>
+        </w:rPr>
+      </w:pPr>
+      <w:r>
+        <w:rPr>
+          <w:sz w:val="28"/>
+          <w:szCs w:val="28"/>
+          <w:u w:color="000000"/>
+        </w:rPr>
+        <w:t>Il cliente visualizza tutti gli articoli acquistabili (sopra soglia).</w:t>
+      </w:r>
+    </w:p>
+    <w:p>
+      <w:pPr>
+        <w:pStyle w:val="Didefault"/>
+        <w:numPr>
+          <w:ilvl w:val="0"/>
+          <w:numId w:val="4"/>
+        </w:numPr>
+        <w:spacing w:before="0"/>
+        <w:jc w:val="both"/>
+        <w:rPr>
+          <w:sz w:val="28"/>
+          <w:szCs w:val="28"/>
+          <w:u w:color="000000"/>
+        </w:rPr>
+      </w:pPr>
+      <w:r>
+        <w:rPr>
+          <w:sz w:val="28"/>
+          <w:szCs w:val="28"/>
+          <w:u w:color="000000"/>
+        </w:rPr>
+        <w:t>Il cliente seleziona un articolo e la quantità che vuole aggiungere all’ordine.</w:t>
+      </w:r>
+    </w:p>
+    <w:p>
+      <w:pPr>
+        <w:pStyle w:val="Didefault"/>
+        <w:numPr>
+          <w:ilvl w:val="0"/>
+          <w:numId w:val="4"/>
+        </w:numPr>
+        <w:spacing w:before="0"/>
+        <w:jc w:val="both"/>
+        <w:rPr>
+          <w:sz w:val="28"/>
+          <w:szCs w:val="28"/>
+          <w:u w:color="000000"/>
+        </w:rPr>
+      </w:pPr>
+      <w:r>
+        <w:rPr>
+          <w:sz w:val="28"/>
+          <w:szCs w:val="28"/>
+          <w:u w:color="000000"/>
+        </w:rPr>
+        <w:t>Il sistema aggiunge l’articolo al carrello.</w:t>
+      </w:r>
+    </w:p>
+    <w:p>
+      <w:pPr>
+        <w:pStyle w:val="Didefault"/>
+        <w:numPr>
+          <w:ilvl w:val="0"/>
+          <w:numId w:val="4"/>
+        </w:numPr>
+        <w:spacing w:before="0"/>
+        <w:jc w:val="both"/>
+        <w:rPr>
+          <w:sz w:val="28"/>
+          <w:szCs w:val="28"/>
+          <w:u w:color="000000"/>
+        </w:rPr>
+      </w:pPr>
+      <w:r>
+        <w:rPr>
+          <w:sz w:val="28"/>
+          <w:szCs w:val="28"/>
+          <w:u w:color="000000"/>
+        </w:rPr>
+        <w:t>Il cliente accede alla sezione carrello e visualizza un’anteprima dell’ordine.</w:t>
+      </w:r>
+    </w:p>
+    <w:p>
+      <w:pPr>
+        <w:pStyle w:val="Didefault"/>
+        <w:numPr>
+          <w:ilvl w:val="0"/>
+          <w:numId w:val="4"/>
+        </w:numPr>
+        <w:spacing w:before="0"/>
+        <w:jc w:val="both"/>
+        <w:rPr>
+          <w:sz w:val="28"/>
+          <w:szCs w:val="28"/>
+          <w:u w:color="000000"/>
+        </w:rPr>
+      </w:pPr>
+      <w:r>
+        <w:rPr>
+          <w:sz w:val="28"/>
+          <w:szCs w:val="28"/>
+          <w:u w:color="000000"/>
+        </w:rPr>
+        <w:t>Il cliente procede al pagamento e seleziona un metodo.</w:t>
+      </w:r>
+    </w:p>
+    <w:p>
+      <w:pPr>
+        <w:pStyle w:val="Didefault"/>
+        <w:numPr>
+          <w:ilvl w:val="0"/>
+          <w:numId w:val="4"/>
+        </w:numPr>
+        <w:spacing w:before="0"/>
+        <w:jc w:val="both"/>
+        <w:rPr>
+          <w:sz w:val="28"/>
+          <w:szCs w:val="28"/>
+          <w:u w:color="000000"/>
+        </w:rPr>
+      </w:pPr>
+      <w:r>
+        <w:rPr>
+          <w:sz w:val="28"/>
+          <w:szCs w:val="28"/>
+          <w:u w:color="000000"/>
+        </w:rPr>
+        <w:t>Il sistema software notifica l’eventuale successo del pagamento.</w:t>
+      </w:r>
+    </w:p>
+    <w:p>
+      <w:pPr>
+        <w:pStyle w:val="Didefault"/>
+        <w:numPr>
+          <w:ilvl w:val="0"/>
+          <w:numId w:val="4"/>
+        </w:numPr>
+        <w:spacing w:before="0"/>
+        <w:jc w:val="both"/>
+        <w:rPr>
+          <w:sz w:val="28"/>
+          <w:szCs w:val="28"/>
+          <w:u w:color="000000"/>
+        </w:rPr>
+      </w:pPr>
+      <w:r>
+        <w:rPr>
+          <w:sz w:val="28"/>
+          <w:szCs w:val="28"/>
+          <w:u w:color="000000"/>
+        </w:rPr>
+        <w:t>Il sistema crea l’ordine e lo salva nel livello di persistenza.</w:t>
+      </w:r>
+    </w:p>
+    <w:p>
+      <w:pPr>
+        <w:pStyle w:val="Didefault"/>
+        <w:numPr>
+          <w:ilvl w:val="0"/>
+          <w:numId w:val="4"/>
+        </w:numPr>
+        <w:spacing w:before="0"/>
+        <w:jc w:val="both"/>
+        <w:rPr>
+          <w:sz w:val="28"/>
+          <w:szCs w:val="28"/>
+          <w:u w:color="000000"/>
+        </w:rPr>
+      </w:pPr>
+      <w:r>
+        <w:rPr>
+          <w:sz w:val="28"/>
+          <w:szCs w:val="28"/>
+          <w:u w:color="000000"/>
+        </w:rPr>
+        <w:t>Il sistema presenta al cliente un recap dell’operazione effettuata.</w:t>
+      </w:r>
+    </w:p>
+    <w:p>
+      <w:pPr>
+        <w:pStyle w:val="Didefault"/>
+        <w:spacing w:before="0"/>
+        <w:ind w:left="720"/>
+        <w:jc w:val="both"/>
+        <w:rPr>
+          <w:sz w:val="28"/>
+          <w:szCs w:val="28"/>
+          <w:u w:color="000000"/>
+        </w:rPr>
+      </w:pPr>
+    </w:p>
+    <w:p>
+      <w:pPr>
+        <w:pStyle w:val="Didefault"/>
+        <w:numPr>
+          <w:ilvl w:val="0"/>
+          <w:numId w:val="4"/>
+        </w:numPr>
+        <w:spacing w:before="0"/>
+        <w:jc w:val="both"/>
+        <w:rPr>
+          <w:b/>
+          <w:bCs/>
+          <w:sz w:val="28"/>
+          <w:szCs w:val="28"/>
+          <w:u w:color="000000"/>
+        </w:rPr>
+      </w:pPr>
+      <w:r>
+        <w:rPr>
+          <w:b/>
+          <w:bCs/>
+          <w:sz w:val="28"/>
+          <w:szCs w:val="28"/>
+          <w:u w:color="000000"/>
+        </w:rPr>
+        <w:lastRenderedPageBreak/>
+        <w:t>Alternative flows:</w:t>
+      </w:r>
+    </w:p>
+    <w:p>
+      <w:pPr>
+        <w:pStyle w:val="Didefault"/>
+        <w:spacing w:before="0"/>
+        <w:jc w:val="both"/>
+        <w:rPr>
+          <w:sz w:val="28"/>
+          <w:szCs w:val="28"/>
+          <w:u w:color="000000"/>
+        </w:rPr>
+      </w:pPr>
+      <w:r>
+        <w:rPr>
+          <w:sz w:val="28"/>
+          <w:szCs w:val="28"/>
+          <w:u w:color="000000"/>
+        </w:rPr>
+        <w:t>-1) Il</w:t>
+      </w:r>
+      <w:r>
+        <w:rPr>
+          <w:sz w:val="28"/>
+          <w:szCs w:val="28"/>
+          <w:u w:color="000000"/>
+        </w:rPr>
+        <w:t xml:space="preserve"> </w:t>
+      </w:r>
+      <w:r>
+        <w:rPr>
+          <w:sz w:val="28"/>
+          <w:szCs w:val="28"/>
+          <w:u w:color="000000"/>
+        </w:rPr>
+        <w:t>cliente vuole eliminare un prodotto prima di effettuare l’ordine:</w:t>
+      </w:r>
+    </w:p>
+    <w:p>
+      <w:pPr>
+        <w:pStyle w:val="Didefault"/>
+        <w:numPr>
+          <w:ilvl w:val="0"/>
+          <w:numId w:val="4"/>
+        </w:numPr>
+        <w:spacing w:before="0"/>
+        <w:jc w:val="both"/>
+        <w:rPr>
+          <w:sz w:val="28"/>
+          <w:szCs w:val="28"/>
+          <w:u w:color="000000"/>
+        </w:rPr>
+      </w:pPr>
+      <w:r>
+        <w:rPr>
+          <w:sz w:val="28"/>
+          <w:szCs w:val="28"/>
+          <w:u w:color="000000"/>
+        </w:rPr>
+        <w:t>Il cliente accede alla sezione carrello e seleziona il prodotto e la quantità che intende eliminare.</w:t>
+      </w:r>
+    </w:p>
+    <w:p>
+      <w:pPr>
+        <w:pStyle w:val="Didefault"/>
+        <w:numPr>
+          <w:ilvl w:val="0"/>
+          <w:numId w:val="4"/>
+        </w:numPr>
+        <w:spacing w:before="0"/>
+        <w:jc w:val="both"/>
+        <w:rPr>
+          <w:sz w:val="28"/>
+          <w:szCs w:val="28"/>
+          <w:u w:color="000000"/>
+        </w:rPr>
+      </w:pPr>
+      <w:r>
+        <w:rPr>
+          <w:sz w:val="28"/>
+          <w:szCs w:val="28"/>
+          <w:u w:color="000000"/>
+        </w:rPr>
+        <w:t>Il cliente può procedere con l’ordinazione e il pagamento.</w:t>
+      </w:r>
+    </w:p>
+    <w:p>
+      <w:pPr>
+        <w:pStyle w:val="Didefault"/>
+        <w:spacing w:before="0"/>
+        <w:jc w:val="both"/>
+        <w:rPr>
+          <w:sz w:val="28"/>
+          <w:szCs w:val="28"/>
+          <w:u w:color="000000"/>
+        </w:rPr>
+      </w:pPr>
+      <w:r>
+        <w:rPr>
+          <w:sz w:val="28"/>
+          <w:szCs w:val="28"/>
+          <w:u w:color="000000"/>
+        </w:rPr>
+        <w:t>-2) Il cliente cerca di ordinare una quantità insufficiente di un prodotto:</w:t>
+      </w:r>
+    </w:p>
+    <w:p>
+      <w:pPr>
+        <w:pStyle w:val="Didefault"/>
+        <w:numPr>
+          <w:ilvl w:val="0"/>
+          <w:numId w:val="4"/>
+        </w:numPr>
+        <w:spacing w:before="0"/>
+        <w:jc w:val="both"/>
+        <w:rPr>
+          <w:sz w:val="28"/>
+          <w:szCs w:val="28"/>
+          <w:u w:color="000000"/>
+        </w:rPr>
+      </w:pPr>
+      <w:r>
+        <w:rPr>
+          <w:sz w:val="28"/>
+          <w:szCs w:val="28"/>
+          <w:u w:color="000000"/>
+        </w:rPr>
+        <w:t xml:space="preserve">Il sistema segnala il problema indicando la massima quantità ordinabile </w:t>
+      </w:r>
+      <w:r>
+        <w:rPr>
+          <w:sz w:val="28"/>
+          <w:szCs w:val="28"/>
+          <w:u w:color="000000"/>
+        </w:rPr>
+        <w:t>fino a quel momento.</w:t>
+      </w:r>
+    </w:p>
+    <w:p>
+      <w:pPr>
+        <w:pStyle w:val="Didefault"/>
+        <w:spacing w:before="0"/>
+        <w:jc w:val="both"/>
+        <w:rPr>
+          <w:sz w:val="28"/>
+          <w:szCs w:val="28"/>
+          <w:u w:color="000000"/>
+        </w:rPr>
+      </w:pPr>
     </w:p>
     <w:p>
       <w:pPr>
@@ -1697,7 +2325,7 @@
 </file>
 
 <file path=word/endnotes.xml><?xml version="1.0" encoding="utf-8"?>
-<w:endnotes xmlns:wpc="http://schemas.microsoft.com/office/word/2010/wordprocessingCanvas" xmlns:cx="http://schemas.microsoft.com/office/drawing/2014/chartex" xmlns:cx1="http://schemas.microsoft.com/office/drawing/2015/9/8/chartex" xmlns:cx2="http://schemas.microsoft.com/office/drawing/2015/10/21/chartex" xmlns:cx3="http://schemas.microsoft.com/office/drawing/2016/5/9/chartex" xmlns:cx4="http://schemas.microsoft.com/office/drawing/2016/5/10/chartex" xmlns:cx5="http://schemas.microsoft.com/office/drawing/2016/5/11/chartex" xmlns:cx6="http://schemas.microsoft.com/office/drawing/2016/5/12/chartex" xmlns:cx7="http://schemas.microsoft.com/office/drawing/2016/5/13/chartex" xmlns:cx8="http://schemas.microsoft.com/office/drawing/2016/5/14/chartex" xmlns:mc="http://schemas.openxmlformats.org/markup-compatibility/2006" xmlns:aink="http://schemas.microsoft.com/office/drawing/2016/ink" xmlns:am3d="http://schemas.microsoft.com/office/drawing/2017/model3d" xmlns:o="urn:schemas-microsoft-com:office:office" xmlns:oel="http://schemas.microsoft.com/office/2019/extlst" xmlns:r="http://schemas.openxmlformats.org/officeDocument/2006/relationships" xmlns:m="http://schemas.openxmlformats.org/officeDocument/2006/math" xmlns:v="urn:schemas-microsoft-com:vml" xmlns:wp14="http://schemas.microsoft.com/office/word/2010/wordprocessingDrawing" xmlns:wp="http://schemas.openxmlformats.org/drawingml/2006/wordprocessingDrawing" xmlns:w10="urn:schemas-microsoft-com:office:word" xmlns:w="http://schemas.openxmlformats.org/wordprocessingml/2006/main" xmlns:w14="http://schemas.microsoft.com/office/word/2010/wordml" xmlns:w15="http://schemas.microsoft.com/office/word/2012/wordml" xmlns:w16cex="http://schemas.microsoft.com/office/word/2018/wordml/cex" xmlns:w16cid="http://schemas.microsoft.com/office/word/2016/wordml/cid" xmlns:w16="http://schemas.microsoft.com/office/word/2018/wordml" xmlns:w16du="http://schemas.microsoft.com/office/word/2023/wordml/word16du" xmlns:w16sdtdh="http://schemas.microsoft.com/office/word/2020/wordml/sdtdatahash" xmlns:w16se="http://schemas.microsoft.com/office/word/2015/wordml/symex" xmlns:wpg="http://schemas.microsoft.com/office/word/2010/wordprocessingGroup" xmlns:wpi="http://schemas.microsoft.com/office/word/2010/wordprocessingInk" xmlns:wne="http://schemas.microsoft.com/office/word/2006/wordml" xmlns:wps="http://schemas.microsoft.com/office/word/2010/wordprocessingShape" mc:Ignorable="w14 w15 w16se w16cid w16 w16cex w16sdtdh w16du wp14">
+<w:endnotes xmlns:wpc="http://schemas.microsoft.com/office/word/2010/wordprocessingCanvas" xmlns:cx="http://schemas.microsoft.com/office/drawing/2014/chartex" xmlns:cx1="http://schemas.microsoft.com/office/drawing/2015/9/8/chartex" xmlns:cx2="http://schemas.microsoft.com/office/drawing/2015/10/21/chartex" xmlns:cx3="http://schemas.microsoft.com/office/drawing/2016/5/9/chartex" xmlns:cx4="http://schemas.microsoft.com/office/drawing/2016/5/10/chartex" xmlns:cx5="http://schemas.microsoft.com/office/drawing/2016/5/11/chartex" xmlns:cx6="http://schemas.microsoft.com/office/drawing/2016/5/12/chartex" xmlns:cx7="http://schemas.microsoft.com/office/drawing/2016/5/13/chartex" xmlns:cx8="http://schemas.microsoft.com/office/drawing/2016/5/14/chartex" xmlns:mc="http://schemas.openxmlformats.org/markup-compatibility/2006" xmlns:aink="http://schemas.microsoft.com/office/drawing/2016/ink" xmlns:am3d="http://schemas.microsoft.com/office/drawing/2017/model3d" xmlns:o="urn:schemas-microsoft-com:office:office" xmlns:oel="http://schemas.microsoft.com/office/2019/extlst" xmlns:r="http://schemas.openxmlformats.org/officeDocument/2006/relationships" xmlns:m="http://schemas.openxmlformats.org/officeDocument/2006/math" xmlns:v="urn:schemas-microsoft-com:vml" xmlns:wp14="http://schemas.microsoft.com/office/word/2010/wordprocessingDrawing" xmlns:wp="http://schemas.openxmlformats.org/drawingml/2006/wordprocessingDrawing" xmlns:w10="urn:schemas-microsoft-com:office:word" xmlns:w="http://schemas.openxmlformats.org/wordprocessingml/2006/main" xmlns:w14="http://schemas.microsoft.com/office/word/2010/wordml" xmlns:w15="http://schemas.microsoft.com/office/word/2012/wordml" xmlns:w16cex="http://schemas.microsoft.com/office/word/2018/wordml/cex" xmlns:w16cid="http://schemas.microsoft.com/office/word/2016/wordml/cid" xmlns:w16="http://schemas.microsoft.com/office/word/2018/wordml" xmlns:w16sdtdh="http://schemas.microsoft.com/office/word/2020/wordml/sdtdatahash" xmlns:w16se="http://schemas.microsoft.com/office/word/2015/wordml/symex" xmlns:wpg="http://schemas.microsoft.com/office/word/2010/wordprocessingGroup" xmlns:wpi="http://schemas.microsoft.com/office/word/2010/wordprocessingInk" xmlns:wne="http://schemas.microsoft.com/office/word/2006/wordml" xmlns:wps="http://schemas.microsoft.com/office/word/2010/wordprocessingShape" mc:Ignorable="w14 w15 w16se w16cid w16 w16cex w16sdtdh wp14">
   <w:endnote w:type="separator" w:id="-1">
     <w:p>
       <w:r>
@@ -1716,13 +2344,13 @@
 </file>
 
 <file path=word/footer1.xml><?xml version="1.0" encoding="utf-8"?>
-<w:ftr xmlns:wpc="http://schemas.microsoft.com/office/word/2010/wordprocessingCanvas" xmlns:cx="http://schemas.microsoft.com/office/drawing/2014/chartex" xmlns:cx1="http://schemas.microsoft.com/office/drawing/2015/9/8/chartex" xmlns:cx2="http://schemas.microsoft.com/office/drawing/2015/10/21/chartex" xmlns:cx3="http://schemas.microsoft.com/office/drawing/2016/5/9/chartex" xmlns:cx4="http://schemas.microsoft.com/office/drawing/2016/5/10/chartex" xmlns:cx5="http://schemas.microsoft.com/office/drawing/2016/5/11/chartex" xmlns:cx6="http://schemas.microsoft.com/office/drawing/2016/5/12/chartex" xmlns:cx7="http://schemas.microsoft.com/office/drawing/2016/5/13/chartex" xmlns:cx8="http://schemas.microsoft.com/office/drawing/2016/5/14/chartex" xmlns:mc="http://schemas.openxmlformats.org/markup-compatibility/2006" xmlns:aink="http://schemas.microsoft.com/office/drawing/2016/ink" xmlns:am3d="http://schemas.microsoft.com/office/drawing/2017/model3d" xmlns:o="urn:schemas-microsoft-com:office:office" xmlns:oel="http://schemas.microsoft.com/office/2019/extlst" xmlns:r="http://schemas.openxmlformats.org/officeDocument/2006/relationships" xmlns:m="http://schemas.openxmlformats.org/officeDocument/2006/math" xmlns:v="urn:schemas-microsoft-com:vml" xmlns:wp14="http://schemas.microsoft.com/office/word/2010/wordprocessingDrawing" xmlns:wp="http://schemas.openxmlformats.org/drawingml/2006/wordprocessingDrawing" xmlns:w10="urn:schemas-microsoft-com:office:word" xmlns:w="http://schemas.openxmlformats.org/wordprocessingml/2006/main" xmlns:w14="http://schemas.microsoft.com/office/word/2010/wordml" xmlns:w15="http://schemas.microsoft.com/office/word/2012/wordml" xmlns:w16cex="http://schemas.microsoft.com/office/word/2018/wordml/cex" xmlns:w16cid="http://schemas.microsoft.com/office/word/2016/wordml/cid" xmlns:w16="http://schemas.microsoft.com/office/word/2018/wordml" xmlns:w16du="http://schemas.microsoft.com/office/word/2023/wordml/word16du" xmlns:w16sdtdh="http://schemas.microsoft.com/office/word/2020/wordml/sdtdatahash" xmlns:w16se="http://schemas.microsoft.com/office/word/2015/wordml/symex" xmlns:wpg="http://schemas.microsoft.com/office/word/2010/wordprocessingGroup" xmlns:wpi="http://schemas.microsoft.com/office/word/2010/wordprocessingInk" xmlns:wne="http://schemas.microsoft.com/office/word/2006/wordml" xmlns:wps="http://schemas.microsoft.com/office/word/2010/wordprocessingShape" mc:Ignorable="w14 w15 w16se w16cid w16 w16cex w16sdtdh w16du wp14">
+<w:ftr xmlns:wpc="http://schemas.microsoft.com/office/word/2010/wordprocessingCanvas" xmlns:cx="http://schemas.microsoft.com/office/drawing/2014/chartex" xmlns:cx1="http://schemas.microsoft.com/office/drawing/2015/9/8/chartex" xmlns:cx2="http://schemas.microsoft.com/office/drawing/2015/10/21/chartex" xmlns:cx3="http://schemas.microsoft.com/office/drawing/2016/5/9/chartex" xmlns:cx4="http://schemas.microsoft.com/office/drawing/2016/5/10/chartex" xmlns:cx5="http://schemas.microsoft.com/office/drawing/2016/5/11/chartex" xmlns:cx6="http://schemas.microsoft.com/office/drawing/2016/5/12/chartex" xmlns:cx7="http://schemas.microsoft.com/office/drawing/2016/5/13/chartex" xmlns:cx8="http://schemas.microsoft.com/office/drawing/2016/5/14/chartex" xmlns:mc="http://schemas.openxmlformats.org/markup-compatibility/2006" xmlns:aink="http://schemas.microsoft.com/office/drawing/2016/ink" xmlns:am3d="http://schemas.microsoft.com/office/drawing/2017/model3d" xmlns:o="urn:schemas-microsoft-com:office:office" xmlns:oel="http://schemas.microsoft.com/office/2019/extlst" xmlns:r="http://schemas.openxmlformats.org/officeDocument/2006/relationships" xmlns:m="http://schemas.openxmlformats.org/officeDocument/2006/math" xmlns:v="urn:schemas-microsoft-com:vml" xmlns:wp14="http://schemas.microsoft.com/office/word/2010/wordprocessingDrawing" xmlns:wp="http://schemas.openxmlformats.org/drawingml/2006/wordprocessingDrawing" xmlns:w10="urn:schemas-microsoft-com:office:word" xmlns:w="http://schemas.openxmlformats.org/wordprocessingml/2006/main" xmlns:w14="http://schemas.microsoft.com/office/word/2010/wordml" xmlns:w15="http://schemas.microsoft.com/office/word/2012/wordml" xmlns:w16cex="http://schemas.microsoft.com/office/word/2018/wordml/cex" xmlns:w16cid="http://schemas.microsoft.com/office/word/2016/wordml/cid" xmlns:w16="http://schemas.microsoft.com/office/word/2018/wordml" xmlns:w16sdtdh="http://schemas.microsoft.com/office/word/2020/wordml/sdtdatahash" xmlns:w16se="http://schemas.microsoft.com/office/word/2015/wordml/symex" xmlns:wpg="http://schemas.microsoft.com/office/word/2010/wordprocessingGroup" xmlns:wpi="http://schemas.microsoft.com/office/word/2010/wordprocessingInk" xmlns:wne="http://schemas.microsoft.com/office/word/2006/wordml" xmlns:wps="http://schemas.microsoft.com/office/word/2010/wordprocessingShape" mc:Ignorable="w14 w15 w16se w16cid w16 w16cex w16sdtdh wp14">
   <w:p/>
 </w:ftr>
 </file>
 
 <file path=word/footnotes.xml><?xml version="1.0" encoding="utf-8"?>
-<w:footnotes xmlns:wpc="http://schemas.microsoft.com/office/word/2010/wordprocessingCanvas" xmlns:cx="http://schemas.microsoft.com/office/drawing/2014/chartex" xmlns:cx1="http://schemas.microsoft.com/office/drawing/2015/9/8/chartex" xmlns:cx2="http://schemas.microsoft.com/office/drawing/2015/10/21/chartex" xmlns:cx3="http://schemas.microsoft.com/office/drawing/2016/5/9/chartex" xmlns:cx4="http://schemas.microsoft.com/office/drawing/2016/5/10/chartex" xmlns:cx5="http://schemas.microsoft.com/office/drawing/2016/5/11/chartex" xmlns:cx6="http://schemas.microsoft.com/office/drawing/2016/5/12/chartex" xmlns:cx7="http://schemas.microsoft.com/office/drawing/2016/5/13/chartex" xmlns:cx8="http://schemas.microsoft.com/office/drawing/2016/5/14/chartex" xmlns:mc="http://schemas.openxmlformats.org/markup-compatibility/2006" xmlns:aink="http://schemas.microsoft.com/office/drawing/2016/ink" xmlns:am3d="http://schemas.microsoft.com/office/drawing/2017/model3d" xmlns:o="urn:schemas-microsoft-com:office:office" xmlns:oel="http://schemas.microsoft.com/office/2019/extlst" xmlns:r="http://schemas.openxmlformats.org/officeDocument/2006/relationships" xmlns:m="http://schemas.openxmlformats.org/officeDocument/2006/math" xmlns:v="urn:schemas-microsoft-com:vml" xmlns:wp14="http://schemas.microsoft.com/office/word/2010/wordprocessingDrawing" xmlns:wp="http://schemas.openxmlformats.org/drawingml/2006/wordprocessingDrawing" xmlns:w10="urn:schemas-microsoft-com:office:word" xmlns:w="http://schemas.openxmlformats.org/wordprocessingml/2006/main" xmlns:w14="http://schemas.microsoft.com/office/word/2010/wordml" xmlns:w15="http://schemas.microsoft.com/office/word/2012/wordml" xmlns:w16cex="http://schemas.microsoft.com/office/word/2018/wordml/cex" xmlns:w16cid="http://schemas.microsoft.com/office/word/2016/wordml/cid" xmlns:w16="http://schemas.microsoft.com/office/word/2018/wordml" xmlns:w16du="http://schemas.microsoft.com/office/word/2023/wordml/word16du" xmlns:w16sdtdh="http://schemas.microsoft.com/office/word/2020/wordml/sdtdatahash" xmlns:w16se="http://schemas.microsoft.com/office/word/2015/wordml/symex" xmlns:wpg="http://schemas.microsoft.com/office/word/2010/wordprocessingGroup" xmlns:wpi="http://schemas.microsoft.com/office/word/2010/wordprocessingInk" xmlns:wne="http://schemas.microsoft.com/office/word/2006/wordml" xmlns:wps="http://schemas.microsoft.com/office/word/2010/wordprocessingShape" mc:Ignorable="w14 w15 w16se w16cid w16 w16cex w16sdtdh w16du wp14">
+<w:footnotes xmlns:wpc="http://schemas.microsoft.com/office/word/2010/wordprocessingCanvas" xmlns:cx="http://schemas.microsoft.com/office/drawing/2014/chartex" xmlns:cx1="http://schemas.microsoft.com/office/drawing/2015/9/8/chartex" xmlns:cx2="http://schemas.microsoft.com/office/drawing/2015/10/21/chartex" xmlns:cx3="http://schemas.microsoft.com/office/drawing/2016/5/9/chartex" xmlns:cx4="http://schemas.microsoft.com/office/drawing/2016/5/10/chartex" xmlns:cx5="http://schemas.microsoft.com/office/drawing/2016/5/11/chartex" xmlns:cx6="http://schemas.microsoft.com/office/drawing/2016/5/12/chartex" xmlns:cx7="http://schemas.microsoft.com/office/drawing/2016/5/13/chartex" xmlns:cx8="http://schemas.microsoft.com/office/drawing/2016/5/14/chartex" xmlns:mc="http://schemas.openxmlformats.org/markup-compatibility/2006" xmlns:aink="http://schemas.microsoft.com/office/drawing/2016/ink" xmlns:am3d="http://schemas.microsoft.com/office/drawing/2017/model3d" xmlns:o="urn:schemas-microsoft-com:office:office" xmlns:oel="http://schemas.microsoft.com/office/2019/extlst" xmlns:r="http://schemas.openxmlformats.org/officeDocument/2006/relationships" xmlns:m="http://schemas.openxmlformats.org/officeDocument/2006/math" xmlns:v="urn:schemas-microsoft-com:vml" xmlns:wp14="http://schemas.microsoft.com/office/word/2010/wordprocessingDrawing" xmlns:wp="http://schemas.openxmlformats.org/drawingml/2006/wordprocessingDrawing" xmlns:w10="urn:schemas-microsoft-com:office:word" xmlns:w="http://schemas.openxmlformats.org/wordprocessingml/2006/main" xmlns:w14="http://schemas.microsoft.com/office/word/2010/wordml" xmlns:w15="http://schemas.microsoft.com/office/word/2012/wordml" xmlns:w16cex="http://schemas.microsoft.com/office/word/2018/wordml/cex" xmlns:w16cid="http://schemas.microsoft.com/office/word/2016/wordml/cid" xmlns:w16="http://schemas.microsoft.com/office/word/2018/wordml" xmlns:w16sdtdh="http://schemas.microsoft.com/office/word/2020/wordml/sdtdatahash" xmlns:w16se="http://schemas.microsoft.com/office/word/2015/wordml/symex" xmlns:wpg="http://schemas.microsoft.com/office/word/2010/wordprocessingGroup" xmlns:wpi="http://schemas.microsoft.com/office/word/2010/wordprocessingInk" xmlns:wne="http://schemas.microsoft.com/office/word/2006/wordml" xmlns:wps="http://schemas.microsoft.com/office/word/2010/wordprocessingShape" mc:Ignorable="w14 w15 w16se w16cid w16 w16cex w16sdtdh wp14">
   <w:footnote w:type="separator" w:id="-1">
     <w:p>
       <w:r>
@@ -1741,13 +2369,13 @@
 </file>
 
 <file path=word/header1.xml><?xml version="1.0" encoding="utf-8"?>
-<w:hdr xmlns:wpc="http://schemas.microsoft.com/office/word/2010/wordprocessingCanvas" xmlns:cx="http://schemas.microsoft.com/office/drawing/2014/chartex" xmlns:cx1="http://schemas.microsoft.com/office/drawing/2015/9/8/chartex" xmlns:cx2="http://schemas.microsoft.com/office/drawing/2015/10/21/chartex" xmlns:cx3="http://schemas.microsoft.com/office/drawing/2016/5/9/chartex" xmlns:cx4="http://schemas.microsoft.com/office/drawing/2016/5/10/chartex" xmlns:cx5="http://schemas.microsoft.com/office/drawing/2016/5/11/chartex" xmlns:cx6="http://schemas.microsoft.com/office/drawing/2016/5/12/chartex" xmlns:cx7="http://schemas.microsoft.com/office/drawing/2016/5/13/chartex" xmlns:cx8="http://schemas.microsoft.com/office/drawing/2016/5/14/chartex" xmlns:mc="http://schemas.openxmlformats.org/markup-compatibility/2006" xmlns:aink="http://schemas.microsoft.com/office/drawing/2016/ink" xmlns:am3d="http://schemas.microsoft.com/office/drawing/2017/model3d" xmlns:o="urn:schemas-microsoft-com:office:office" xmlns:oel="http://schemas.microsoft.com/office/2019/extlst" xmlns:r="http://schemas.openxmlformats.org/officeDocument/2006/relationships" xmlns:m="http://schemas.openxmlformats.org/officeDocument/2006/math" xmlns:v="urn:schemas-microsoft-com:vml" xmlns:wp14="http://schemas.microsoft.com/office/word/2010/wordprocessingDrawing" xmlns:wp="http://schemas.openxmlformats.org/drawingml/2006/wordprocessingDrawing" xmlns:w10="urn:schemas-microsoft-com:office:word" xmlns:w="http://schemas.openxmlformats.org/wordprocessingml/2006/main" xmlns:w14="http://schemas.microsoft.com/office/word/2010/wordml" xmlns:w15="http://schemas.microsoft.com/office/word/2012/wordml" xmlns:w16cex="http://schemas.microsoft.com/office/word/2018/wordml/cex" xmlns:w16cid="http://schemas.microsoft.com/office/word/2016/wordml/cid" xmlns:w16="http://schemas.microsoft.com/office/word/2018/wordml" xmlns:w16du="http://schemas.microsoft.com/office/word/2023/wordml/word16du" xmlns:w16sdtdh="http://schemas.microsoft.com/office/word/2020/wordml/sdtdatahash" xmlns:w16se="http://schemas.microsoft.com/office/word/2015/wordml/symex" xmlns:wpg="http://schemas.microsoft.com/office/word/2010/wordprocessingGroup" xmlns:wpi="http://schemas.microsoft.com/office/word/2010/wordprocessingInk" xmlns:wne="http://schemas.microsoft.com/office/word/2006/wordml" xmlns:wps="http://schemas.microsoft.com/office/word/2010/wordprocessingShape" mc:Ignorable="w14 w15 w16se w16cid w16 w16cex w16sdtdh w16du wp14">
+<w:hdr xmlns:wpc="http://schemas.microsoft.com/office/word/2010/wordprocessingCanvas" xmlns:cx="http://schemas.microsoft.com/office/drawing/2014/chartex" xmlns:cx1="http://schemas.microsoft.com/office/drawing/2015/9/8/chartex" xmlns:cx2="http://schemas.microsoft.com/office/drawing/2015/10/21/chartex" xmlns:cx3="http://schemas.microsoft.com/office/drawing/2016/5/9/chartex" xmlns:cx4="http://schemas.microsoft.com/office/drawing/2016/5/10/chartex" xmlns:cx5="http://schemas.microsoft.com/office/drawing/2016/5/11/chartex" xmlns:cx6="http://schemas.microsoft.com/office/drawing/2016/5/12/chartex" xmlns:cx7="http://schemas.microsoft.com/office/drawing/2016/5/13/chartex" xmlns:cx8="http://schemas.microsoft.com/office/drawing/2016/5/14/chartex" xmlns:mc="http://schemas.openxmlformats.org/markup-compatibility/2006" xmlns:aink="http://schemas.microsoft.com/office/drawing/2016/ink" xmlns:am3d="http://schemas.microsoft.com/office/drawing/2017/model3d" xmlns:o="urn:schemas-microsoft-com:office:office" xmlns:oel="http://schemas.microsoft.com/office/2019/extlst" xmlns:r="http://schemas.openxmlformats.org/officeDocument/2006/relationships" xmlns:m="http://schemas.openxmlformats.org/officeDocument/2006/math" xmlns:v="urn:schemas-microsoft-com:vml" xmlns:wp14="http://schemas.microsoft.com/office/word/2010/wordprocessingDrawing" xmlns:wp="http://schemas.openxmlformats.org/drawingml/2006/wordprocessingDrawing" xmlns:w10="urn:schemas-microsoft-com:office:word" xmlns:w="http://schemas.openxmlformats.org/wordprocessingml/2006/main" xmlns:w14="http://schemas.microsoft.com/office/word/2010/wordml" xmlns:w15="http://schemas.microsoft.com/office/word/2012/wordml" xmlns:w16cex="http://schemas.microsoft.com/office/word/2018/wordml/cex" xmlns:w16cid="http://schemas.microsoft.com/office/word/2016/wordml/cid" xmlns:w16="http://schemas.microsoft.com/office/word/2018/wordml" xmlns:w16sdtdh="http://schemas.microsoft.com/office/word/2020/wordml/sdtdatahash" xmlns:w16se="http://schemas.microsoft.com/office/word/2015/wordml/symex" xmlns:wpg="http://schemas.microsoft.com/office/word/2010/wordprocessingGroup" xmlns:wpi="http://schemas.microsoft.com/office/word/2010/wordprocessingInk" xmlns:wne="http://schemas.microsoft.com/office/word/2006/wordml" xmlns:wps="http://schemas.microsoft.com/office/word/2010/wordprocessingShape" mc:Ignorable="w14 w15 w16se w16cid w16 w16cex w16sdtdh wp14">
   <w:p/>
 </w:hdr>
 </file>
 
 <file path=word/numbering.xml><?xml version="1.0" encoding="utf-8"?>
-<w:numbering xmlns:wpc="http://schemas.microsoft.com/office/word/2010/wordprocessingCanvas" xmlns:cx="http://schemas.microsoft.com/office/drawing/2014/chartex" xmlns:cx1="http://schemas.microsoft.com/office/drawing/2015/9/8/chartex" xmlns:cx2="http://schemas.microsoft.com/office/drawing/2015/10/21/chartex" xmlns:cx3="http://schemas.microsoft.com/office/drawing/2016/5/9/chartex" xmlns:cx4="http://schemas.microsoft.com/office/drawing/2016/5/10/chartex" xmlns:cx5="http://schemas.microsoft.com/office/drawing/2016/5/11/chartex" xmlns:cx6="http://schemas.microsoft.com/office/drawing/2016/5/12/chartex" xmlns:cx7="http://schemas.microsoft.com/office/drawing/2016/5/13/chartex" xmlns:cx8="http://schemas.microsoft.com/office/drawing/2016/5/14/chartex" xmlns:mc="http://schemas.openxmlformats.org/markup-compatibility/2006" xmlns:aink="http://schemas.microsoft.com/office/drawing/2016/ink" xmlns:am3d="http://schemas.microsoft.com/office/drawing/2017/model3d" xmlns:o="urn:schemas-microsoft-com:office:office" xmlns:oel="http://schemas.microsoft.com/office/2019/extlst" xmlns:r="http://schemas.openxmlformats.org/officeDocument/2006/relationships" xmlns:m="http://schemas.openxmlformats.org/officeDocument/2006/math" xmlns:v="urn:schemas-microsoft-com:vml" xmlns:wp14="http://schemas.microsoft.com/office/word/2010/wordprocessingDrawing" xmlns:wp="http://schemas.openxmlformats.org/drawingml/2006/wordprocessingDrawing" xmlns:w10="urn:schemas-microsoft-com:office:word" xmlns:w="http://schemas.openxmlformats.org/wordprocessingml/2006/main" xmlns:w14="http://schemas.microsoft.com/office/word/2010/wordml" xmlns:w15="http://schemas.microsoft.com/office/word/2012/wordml" xmlns:w16cex="http://schemas.microsoft.com/office/word/2018/wordml/cex" xmlns:w16cid="http://schemas.microsoft.com/office/word/2016/wordml/cid" xmlns:w16="http://schemas.microsoft.com/office/word/2018/wordml" xmlns:w16du="http://schemas.microsoft.com/office/word/2023/wordml/word16du" xmlns:w16sdtdh="http://schemas.microsoft.com/office/word/2020/wordml/sdtdatahash" xmlns:w16se="http://schemas.microsoft.com/office/word/2015/wordml/symex" xmlns:wpg="http://schemas.microsoft.com/office/word/2010/wordprocessingGroup" xmlns:wpi="http://schemas.microsoft.com/office/word/2010/wordprocessingInk" xmlns:wne="http://schemas.microsoft.com/office/word/2006/wordml" xmlns:wps="http://schemas.microsoft.com/office/word/2010/wordprocessingShape" mc:Ignorable="w14 w15 w16se w16cid w16 w16cex w16sdtdh w16du wp14">
+<w:numbering xmlns:wpc="http://schemas.microsoft.com/office/word/2010/wordprocessingCanvas" xmlns:cx="http://schemas.microsoft.com/office/drawing/2014/chartex" xmlns:cx1="http://schemas.microsoft.com/office/drawing/2015/9/8/chartex" xmlns:cx2="http://schemas.microsoft.com/office/drawing/2015/10/21/chartex" xmlns:cx3="http://schemas.microsoft.com/office/drawing/2016/5/9/chartex" xmlns:cx4="http://schemas.microsoft.com/office/drawing/2016/5/10/chartex" xmlns:cx5="http://schemas.microsoft.com/office/drawing/2016/5/11/chartex" xmlns:cx6="http://schemas.microsoft.com/office/drawing/2016/5/12/chartex" xmlns:cx7="http://schemas.microsoft.com/office/drawing/2016/5/13/chartex" xmlns:cx8="http://schemas.microsoft.com/office/drawing/2016/5/14/chartex" xmlns:mc="http://schemas.openxmlformats.org/markup-compatibility/2006" xmlns:aink="http://schemas.microsoft.com/office/drawing/2016/ink" xmlns:am3d="http://schemas.microsoft.com/office/drawing/2017/model3d" xmlns:o="urn:schemas-microsoft-com:office:office" xmlns:oel="http://schemas.microsoft.com/office/2019/extlst" xmlns:r="http://schemas.openxmlformats.org/officeDocument/2006/relationships" xmlns:m="http://schemas.openxmlformats.org/officeDocument/2006/math" xmlns:v="urn:schemas-microsoft-com:vml" xmlns:wp14="http://schemas.microsoft.com/office/word/2010/wordprocessingDrawing" xmlns:wp="http://schemas.openxmlformats.org/drawingml/2006/wordprocessingDrawing" xmlns:w10="urn:schemas-microsoft-com:office:word" xmlns:w="http://schemas.openxmlformats.org/wordprocessingml/2006/main" xmlns:w14="http://schemas.microsoft.com/office/word/2010/wordml" xmlns:w15="http://schemas.microsoft.com/office/word/2012/wordml" xmlns:w16cex="http://schemas.microsoft.com/office/word/2018/wordml/cex" xmlns:w16cid="http://schemas.microsoft.com/office/word/2016/wordml/cid" xmlns:w16="http://schemas.microsoft.com/office/word/2018/wordml" xmlns:w16sdtdh="http://schemas.microsoft.com/office/word/2020/wordml/sdtdatahash" xmlns:w16se="http://schemas.microsoft.com/office/word/2015/wordml/symex" xmlns:wpg="http://schemas.microsoft.com/office/word/2010/wordprocessingGroup" xmlns:wpi="http://schemas.microsoft.com/office/word/2010/wordprocessingInk" xmlns:wne="http://schemas.microsoft.com/office/word/2006/wordml" xmlns:wps="http://schemas.microsoft.com/office/word/2010/wordprocessingShape" mc:Ignorable="w14 w15 w16se w16cid w16 w16cex w16sdtdh wp14">
   <w:abstractNum w:abstractNumId="0" w15:restartNumberingAfterBreak="0">
     <w:nsid w:val="1A09709D"/>
     <w:multiLevelType w:val="hybridMultilevel"/>
@@ -2258,6 +2886,178 @@
       </w:rPr>
     </w:lvl>
   </w:abstractNum>
+  <w:abstractNum w:abstractNumId="4" w15:restartNumberingAfterBreak="0">
+    <w:nsid w:val="6A55021D"/>
+    <w:multiLevelType w:val="hybridMultilevel"/>
+    <w:tmpl w:val="74123226"/>
+    <w:lvl w:ilvl="0" w:tplc="0410000F">
+      <w:start w:val="1"/>
+      <w:numFmt w:val="decimal"/>
+      <w:lvlText w:val="%1."/>
+      <w:lvlJc w:val="left"/>
+      <w:pPr>
+        <w:ind w:left="720" w:hanging="360"/>
+      </w:pPr>
+    </w:lvl>
+    <w:lvl w:ilvl="1" w:tplc="04100019" w:tentative="1">
+      <w:start w:val="1"/>
+      <w:numFmt w:val="lowerLetter"/>
+      <w:lvlText w:val="%2."/>
+      <w:lvlJc w:val="left"/>
+      <w:pPr>
+        <w:ind w:left="1440" w:hanging="360"/>
+      </w:pPr>
+    </w:lvl>
+    <w:lvl w:ilvl="2" w:tplc="0410001B" w:tentative="1">
+      <w:start w:val="1"/>
+      <w:numFmt w:val="lowerRoman"/>
+      <w:lvlText w:val="%3."/>
+      <w:lvlJc w:val="right"/>
+      <w:pPr>
+        <w:ind w:left="2160" w:hanging="180"/>
+      </w:pPr>
+    </w:lvl>
+    <w:lvl w:ilvl="3" w:tplc="0410000F" w:tentative="1">
+      <w:start w:val="1"/>
+      <w:numFmt w:val="decimal"/>
+      <w:lvlText w:val="%4."/>
+      <w:lvlJc w:val="left"/>
+      <w:pPr>
+        <w:ind w:left="2880" w:hanging="360"/>
+      </w:pPr>
+    </w:lvl>
+    <w:lvl w:ilvl="4" w:tplc="04100019" w:tentative="1">
+      <w:start w:val="1"/>
+      <w:numFmt w:val="lowerLetter"/>
+      <w:lvlText w:val="%5."/>
+      <w:lvlJc w:val="left"/>
+      <w:pPr>
+        <w:ind w:left="3600" w:hanging="360"/>
+      </w:pPr>
+    </w:lvl>
+    <w:lvl w:ilvl="5" w:tplc="0410001B" w:tentative="1">
+      <w:start w:val="1"/>
+      <w:numFmt w:val="lowerRoman"/>
+      <w:lvlText w:val="%6."/>
+      <w:lvlJc w:val="right"/>
+      <w:pPr>
+        <w:ind w:left="4320" w:hanging="180"/>
+      </w:pPr>
+    </w:lvl>
+    <w:lvl w:ilvl="6" w:tplc="0410000F" w:tentative="1">
+      <w:start w:val="1"/>
+      <w:numFmt w:val="decimal"/>
+      <w:lvlText w:val="%7."/>
+      <w:lvlJc w:val="left"/>
+      <w:pPr>
+        <w:ind w:left="5040" w:hanging="360"/>
+      </w:pPr>
+    </w:lvl>
+    <w:lvl w:ilvl="7" w:tplc="04100019" w:tentative="1">
+      <w:start w:val="1"/>
+      <w:numFmt w:val="lowerLetter"/>
+      <w:lvlText w:val="%8."/>
+      <w:lvlJc w:val="left"/>
+      <w:pPr>
+        <w:ind w:left="5760" w:hanging="360"/>
+      </w:pPr>
+    </w:lvl>
+    <w:lvl w:ilvl="8" w:tplc="0410001B" w:tentative="1">
+      <w:start w:val="1"/>
+      <w:numFmt w:val="lowerRoman"/>
+      <w:lvlText w:val="%9."/>
+      <w:lvlJc w:val="right"/>
+      <w:pPr>
+        <w:ind w:left="6480" w:hanging="180"/>
+      </w:pPr>
+    </w:lvl>
+  </w:abstractNum>
+  <w:abstractNum w:abstractNumId="5" w15:restartNumberingAfterBreak="0">
+    <w:nsid w:val="7EB11F0A"/>
+    <w:multiLevelType w:val="hybridMultilevel"/>
+    <w:tmpl w:val="F3CA567E"/>
+    <w:lvl w:ilvl="0" w:tplc="0410000F">
+      <w:start w:val="1"/>
+      <w:numFmt w:val="decimal"/>
+      <w:lvlText w:val="%1."/>
+      <w:lvlJc w:val="left"/>
+      <w:pPr>
+        <w:ind w:left="720" w:hanging="360"/>
+      </w:pPr>
+    </w:lvl>
+    <w:lvl w:ilvl="1" w:tplc="04100019" w:tentative="1">
+      <w:start w:val="1"/>
+      <w:numFmt w:val="lowerLetter"/>
+      <w:lvlText w:val="%2."/>
+      <w:lvlJc w:val="left"/>
+      <w:pPr>
+        <w:ind w:left="1440" w:hanging="360"/>
+      </w:pPr>
+    </w:lvl>
+    <w:lvl w:ilvl="2" w:tplc="0410001B" w:tentative="1">
+      <w:start w:val="1"/>
+      <w:numFmt w:val="lowerRoman"/>
+      <w:lvlText w:val="%3."/>
+      <w:lvlJc w:val="right"/>
+      <w:pPr>
+        <w:ind w:left="2160" w:hanging="180"/>
+      </w:pPr>
+    </w:lvl>
+    <w:lvl w:ilvl="3" w:tplc="0410000F" w:tentative="1">
+      <w:start w:val="1"/>
+      <w:numFmt w:val="decimal"/>
+      <w:lvlText w:val="%4."/>
+      <w:lvlJc w:val="left"/>
+      <w:pPr>
+        <w:ind w:left="2880" w:hanging="360"/>
+      </w:pPr>
+    </w:lvl>
+    <w:lvl w:ilvl="4" w:tplc="04100019" w:tentative="1">
+      <w:start w:val="1"/>
+      <w:numFmt w:val="lowerLetter"/>
+      <w:lvlText w:val="%5."/>
+      <w:lvlJc w:val="left"/>
+      <w:pPr>
+        <w:ind w:left="3600" w:hanging="360"/>
+      </w:pPr>
+    </w:lvl>
+    <w:lvl w:ilvl="5" w:tplc="0410001B" w:tentative="1">
+      <w:start w:val="1"/>
+      <w:numFmt w:val="lowerRoman"/>
+      <w:lvlText w:val="%6."/>
+      <w:lvlJc w:val="right"/>
+      <w:pPr>
+        <w:ind w:left="4320" w:hanging="180"/>
+      </w:pPr>
+    </w:lvl>
+    <w:lvl w:ilvl="6" w:tplc="0410000F" w:tentative="1">
+      <w:start w:val="1"/>
+      <w:numFmt w:val="decimal"/>
+      <w:lvlText w:val="%7."/>
+      <w:lvlJc w:val="left"/>
+      <w:pPr>
+        <w:ind w:left="5040" w:hanging="360"/>
+      </w:pPr>
+    </w:lvl>
+    <w:lvl w:ilvl="7" w:tplc="04100019" w:tentative="1">
+      <w:start w:val="1"/>
+      <w:numFmt w:val="lowerLetter"/>
+      <w:lvlText w:val="%8."/>
+      <w:lvlJc w:val="left"/>
+      <w:pPr>
+        <w:ind w:left="5760" w:hanging="360"/>
+      </w:pPr>
+    </w:lvl>
+    <w:lvl w:ilvl="8" w:tplc="0410001B" w:tentative="1">
+      <w:start w:val="1"/>
+      <w:numFmt w:val="lowerRoman"/>
+      <w:lvlText w:val="%9."/>
+      <w:lvlJc w:val="right"/>
+      <w:pPr>
+        <w:ind w:left="6480" w:hanging="180"/>
+      </w:pPr>
+    </w:lvl>
+  </w:abstractNum>
   <w:num w:numId="1" w16cid:durableId="1806386087">
     <w:abstractNumId w:val="3"/>
   </w:num>
@@ -2270,11 +3070,59 @@
   <w:num w:numId="4" w16cid:durableId="1981693782">
     <w:abstractNumId w:val="0"/>
   </w:num>
+  <w:num w:numId="5" w16cid:durableId="1631781479">
+    <w:abstractNumId w:val="2"/>
+    <w:lvlOverride w:ilvl="0">
+      <w:startOverride w:val="1"/>
+    </w:lvlOverride>
+    <w:lvlOverride w:ilvl="1">
+      <w:startOverride w:val="1"/>
+    </w:lvlOverride>
+    <w:lvlOverride w:ilvl="2">
+      <w:startOverride w:val="1"/>
+    </w:lvlOverride>
+    <w:lvlOverride w:ilvl="3">
+      <w:startOverride w:val="1"/>
+    </w:lvlOverride>
+    <w:lvlOverride w:ilvl="4">
+      <w:startOverride w:val="1"/>
+    </w:lvlOverride>
+    <w:lvlOverride w:ilvl="5">
+      <w:startOverride w:val="1"/>
+    </w:lvlOverride>
+    <w:lvlOverride w:ilvl="6">
+      <w:startOverride w:val="1"/>
+    </w:lvlOverride>
+    <w:lvlOverride w:ilvl="7">
+      <w:startOverride w:val="1"/>
+    </w:lvlOverride>
+    <w:lvlOverride w:ilvl="8">
+      <w:startOverride w:val="1"/>
+    </w:lvlOverride>
+  </w:num>
+  <w:num w:numId="6" w16cid:durableId="1565530222">
+    <w:abstractNumId w:val="0"/>
+    <w:lvlOverride w:ilvl="0"/>
+    <w:lvlOverride w:ilvl="1"/>
+    <w:lvlOverride w:ilvl="2"/>
+    <w:lvlOverride w:ilvl="3"/>
+    <w:lvlOverride w:ilvl="4"/>
+    <w:lvlOverride w:ilvl="5"/>
+    <w:lvlOverride w:ilvl="6"/>
+    <w:lvlOverride w:ilvl="7"/>
+    <w:lvlOverride w:ilvl="8"/>
+  </w:num>
+  <w:num w:numId="7" w16cid:durableId="980304042">
+    <w:abstractNumId w:val="5"/>
+  </w:num>
+  <w:num w:numId="8" w16cid:durableId="1267881908">
+    <w:abstractNumId w:val="4"/>
+  </w:num>
 </w:numbering>
 </file>
 
 <file path=word/styles.xml><?xml version="1.0" encoding="utf-8"?>
-<w:styles xmlns:mc="http://schemas.openxmlformats.org/markup-compatibility/2006" xmlns:r="http://schemas.openxmlformats.org/officeDocument/2006/relationships" xmlns:w="http://schemas.openxmlformats.org/wordprocessingml/2006/main" xmlns:w14="http://schemas.microsoft.com/office/word/2010/wordml" xmlns:w15="http://schemas.microsoft.com/office/word/2012/wordml" xmlns:w16cex="http://schemas.microsoft.com/office/word/2018/wordml/cex" xmlns:w16cid="http://schemas.microsoft.com/office/word/2016/wordml/cid" xmlns:w16="http://schemas.microsoft.com/office/word/2018/wordml" xmlns:w16du="http://schemas.microsoft.com/office/word/2023/wordml/word16du" xmlns:w16sdtdh="http://schemas.microsoft.com/office/word/2020/wordml/sdtdatahash" xmlns:w16se="http://schemas.microsoft.com/office/word/2015/wordml/symex" mc:Ignorable="w14 w15 w16se w16cid w16 w16cex w16sdtdh w16du">
+<w:styles xmlns:mc="http://schemas.openxmlformats.org/markup-compatibility/2006" xmlns:r="http://schemas.openxmlformats.org/officeDocument/2006/relationships" xmlns:w="http://schemas.openxmlformats.org/wordprocessingml/2006/main" xmlns:w14="http://schemas.microsoft.com/office/word/2010/wordml" xmlns:w15="http://schemas.microsoft.com/office/word/2012/wordml" xmlns:w16cex="http://schemas.microsoft.com/office/word/2018/wordml/cex" xmlns:w16cid="http://schemas.microsoft.com/office/word/2016/wordml/cid" xmlns:w16="http://schemas.microsoft.com/office/word/2018/wordml" xmlns:w16sdtdh="http://schemas.microsoft.com/office/word/2020/wordml/sdtdatahash" xmlns:w16se="http://schemas.microsoft.com/office/word/2015/wordml/symex" mc:Ignorable="w14 w15 w16se w16cid w16 w16cex w16sdtdh">
   <w:docDefaults>
     <w:rPrDefault>
       <w:rPr>

</xml_diff>

<commit_message>
update casi d'uso con shop
</commit_message>
<xml_diff>
--- a/doc/Casi d'uso.docx
+++ b/doc/Casi d'uso.docx
@@ -101,6 +101,7 @@
           <w:lang w:val="en-US"/>
         </w:rPr>
       </w:pPr>
+      <w:proofErr w:type="spellStart"/>
       <w:r>
         <w:rPr>
           <w:b/>
@@ -112,6 +113,7 @@
         </w:rPr>
         <w:t>Attore</w:t>
       </w:r>
+      <w:proofErr w:type="spellEnd"/>
       <w:r>
         <w:rPr>
           <w:sz w:val="28"/>
@@ -121,6 +123,7 @@
         </w:rPr>
         <w:t xml:space="preserve"> </w:t>
       </w:r>
+      <w:proofErr w:type="spellStart"/>
       <w:r>
         <w:rPr>
           <w:b/>
@@ -132,6 +135,7 @@
         </w:rPr>
         <w:t>primario</w:t>
       </w:r>
+      <w:proofErr w:type="spellEnd"/>
       <w:r>
         <w:rPr>
           <w:sz w:val="28"/>
@@ -250,8 +254,18 @@
           <w:szCs w:val="28"/>
           <w:u w:color="000000"/>
         </w:rPr>
-        <w:t>: affinch</w:t>
-      </w:r>
+        <w:t xml:space="preserve">: </w:t>
+      </w:r>
+      <w:proofErr w:type="spellStart"/>
+      <w:r>
+        <w:rPr>
+          <w:sz w:val="28"/>
+          <w:szCs w:val="28"/>
+          <w:u w:color="000000"/>
+        </w:rPr>
+        <w:t>affinch</w:t>
+      </w:r>
+      <w:proofErr w:type="spellEnd"/>
       <w:r>
         <w:rPr>
           <w:sz w:val="28"/>
@@ -1194,7 +1208,25 @@
           <w:szCs w:val="28"/>
           <w:u w:color="000000"/>
         </w:rPr>
-        <w:t>devono rispettare i requisiti di restituibilità.</w:t>
+        <w:t xml:space="preserve">devono rispettare i requisiti di </w:t>
+      </w:r>
+      <w:proofErr w:type="spellStart"/>
+      <w:r>
+        <w:rPr>
+          <w:sz w:val="28"/>
+          <w:szCs w:val="28"/>
+          <w:u w:color="000000"/>
+        </w:rPr>
+        <w:t>restituibilità</w:t>
+      </w:r>
+      <w:proofErr w:type="spellEnd"/>
+      <w:r>
+        <w:rPr>
+          <w:sz w:val="28"/>
+          <w:szCs w:val="28"/>
+          <w:u w:color="000000"/>
+        </w:rPr>
+        <w:t>.</w:t>
       </w:r>
     </w:p>
     <w:p>
@@ -1566,7 +1598,25 @@
           <w:szCs w:val="28"/>
           <w:u w:color="000000"/>
         </w:rPr>
-        <w:t>presenta al cliente un recap dell’operazione effettuata.</w:t>
+        <w:t xml:space="preserve">presenta al cliente un </w:t>
+      </w:r>
+      <w:proofErr w:type="spellStart"/>
+      <w:r>
+        <w:rPr>
+          <w:sz w:val="28"/>
+          <w:szCs w:val="28"/>
+          <w:u w:color="000000"/>
+        </w:rPr>
+        <w:t>recap</w:t>
+      </w:r>
+      <w:proofErr w:type="spellEnd"/>
+      <w:r>
+        <w:rPr>
+          <w:sz w:val="28"/>
+          <w:szCs w:val="28"/>
+          <w:u w:color="000000"/>
+        </w:rPr>
+        <w:t xml:space="preserve"> dell’operazione effettuata.</w:t>
       </w:r>
     </w:p>
     <w:p>
@@ -1688,7 +1738,7 @@
         <w:rPr>
           <w:sz w:val="28"/>
           <w:szCs w:val="28"/>
-          <w:u w:color="000000"/>
+          <w:u w:val="single" w:color="000000"/>
         </w:rPr>
       </w:pPr>
       <w:r>
@@ -1733,7 +1783,15 @@
           <w:szCs w:val="28"/>
           <w:u w:color="000000"/>
         </w:rPr>
-        <w:t>Customer</w:t>
+        <w:t>Custome</w:t>
+      </w:r>
+      <w:r>
+        <w:rPr>
+          <w:sz w:val="28"/>
+          <w:szCs w:val="28"/>
+          <w:u w:color="000000"/>
+        </w:rPr>
+        <w:t>r</w:t>
       </w:r>
     </w:p>
     <w:p>
@@ -2113,7 +2171,25 @@
           <w:szCs w:val="28"/>
           <w:u w:color="000000"/>
         </w:rPr>
-        <w:t>Il sistema presenta al cliente un recap dell’operazione effettuata.</w:t>
+        <w:t xml:space="preserve">Il sistema presenta al cliente un </w:t>
+      </w:r>
+      <w:proofErr w:type="spellStart"/>
+      <w:r>
+        <w:rPr>
+          <w:sz w:val="28"/>
+          <w:szCs w:val="28"/>
+          <w:u w:color="000000"/>
+        </w:rPr>
+        <w:t>recap</w:t>
+      </w:r>
+      <w:proofErr w:type="spellEnd"/>
+      <w:r>
+        <w:rPr>
+          <w:sz w:val="28"/>
+          <w:szCs w:val="28"/>
+          <w:u w:color="000000"/>
+        </w:rPr>
+        <w:t xml:space="preserve"> dell’operazione effettuata.</w:t>
       </w:r>
     </w:p>
     <w:p>
@@ -3102,15 +3178,6 @@
   </w:num>
   <w:num w:numId="6" w16cid:durableId="1565530222">
     <w:abstractNumId w:val="0"/>
-    <w:lvlOverride w:ilvl="0"/>
-    <w:lvlOverride w:ilvl="1"/>
-    <w:lvlOverride w:ilvl="2"/>
-    <w:lvlOverride w:ilvl="3"/>
-    <w:lvlOverride w:ilvl="4"/>
-    <w:lvlOverride w:ilvl="5"/>
-    <w:lvlOverride w:ilvl="6"/>
-    <w:lvlOverride w:ilvl="7"/>
-    <w:lvlOverride w:ilvl="8"/>
   </w:num>
   <w:num w:numId="7" w16cid:durableId="980304042">
     <w:abstractNumId w:val="5"/>

</xml_diff>